<commit_message>
- Actualización de Lista de BUGS.xlsx
</commit_message>
<xml_diff>
--- a/Documentacion/Requerimientos/Especificación de Requerimientos de Software.docx
+++ b/Documentacion/Requerimientos/Especificación de Requerimientos de Software.docx
@@ -6304,6 +6304,9 @@
     <w:p>
       <w:pPr>
         <w:pStyle w:val="Ttulo2"/>
+        <w:pBdr>
+          <w:bottom w:val="single" w:sz="24" w:space="6" w:color="DFF0D3" w:themeColor="text2" w:themeTint="33"/>
+        </w:pBdr>
         <w:jc w:val="both"/>
         <w:rPr>
           <w:rFonts w:ascii="Calibri Light" w:hAnsi="Calibri Light"/>
@@ -11763,8 +11766,6 @@
         </w:rPr>
         <w:t>Número de Matricula</w:t>
       </w:r>
-      <w:bookmarkStart w:id="39" w:name="_GoBack"/>
-      <w:bookmarkEnd w:id="39"/>
     </w:p>
     <w:p>
       <w:pPr>
@@ -11908,7 +11909,7 @@
           <w:lang w:val="es-AR"/>
         </w:rPr>
       </w:pPr>
-      <w:bookmarkStart w:id="40" w:name="_Toc390531583"/>
+      <w:bookmarkStart w:id="39" w:name="_Toc390531583"/>
       <w:r>
         <w:rPr>
           <w:rFonts w:ascii="Calibri Light" w:hAnsi="Calibri Light"/>
@@ -11918,7 +11919,7 @@
         </w:rPr>
         <w:t>Personalización visual del sitio web de cada Torneo</w:t>
       </w:r>
-      <w:bookmarkEnd w:id="40"/>
+      <w:bookmarkEnd w:id="39"/>
     </w:p>
     <w:p>
       <w:pPr>
@@ -12065,8 +12066,8 @@
           <w:lang w:val="es-ES"/>
         </w:rPr>
       </w:pPr>
-      <w:bookmarkStart w:id="41" w:name="_Toc388704938"/>
-      <w:bookmarkStart w:id="42" w:name="_Toc390531584"/>
+      <w:bookmarkStart w:id="40" w:name="_Toc388704938"/>
+      <w:bookmarkStart w:id="41" w:name="_Toc390531584"/>
       <w:r>
         <w:rPr>
           <w:rFonts w:ascii="Calibri Light" w:hAnsi="Calibri Light"/>
@@ -12076,8 +12077,8 @@
         </w:rPr>
         <w:t>Gestión de Usuarios</w:t>
       </w:r>
+      <w:bookmarkEnd w:id="40"/>
       <w:bookmarkEnd w:id="41"/>
-      <w:bookmarkEnd w:id="42"/>
     </w:p>
     <w:p>
       <w:pPr>
@@ -12218,8 +12219,8 @@
           <w:lang w:val="es-ES"/>
         </w:rPr>
       </w:pPr>
-      <w:bookmarkStart w:id="43" w:name="_Toc388704939"/>
-      <w:bookmarkStart w:id="44" w:name="_Toc390531585"/>
+      <w:bookmarkStart w:id="42" w:name="_Toc388704939"/>
+      <w:bookmarkStart w:id="43" w:name="_Toc390531585"/>
       <w:r>
         <w:rPr>
           <w:rFonts w:ascii="Calibri Light" w:hAnsi="Calibri Light"/>
@@ -12229,8 +12230,8 @@
         </w:rPr>
         <w:t>Gestión de la Seguridad</w:t>
       </w:r>
+      <w:bookmarkEnd w:id="42"/>
       <w:bookmarkEnd w:id="43"/>
-      <w:bookmarkEnd w:id="44"/>
     </w:p>
     <w:p>
       <w:pPr>
@@ -12446,7 +12447,7 @@
           <w:lang w:val="es-ES"/>
         </w:rPr>
       </w:pPr>
-      <w:bookmarkStart w:id="45" w:name="_Toc390531586"/>
+      <w:bookmarkStart w:id="44" w:name="_Toc390531586"/>
       <w:r>
         <w:rPr>
           <w:rFonts w:ascii="Calibri Light" w:hAnsi="Calibri Light"/>
@@ -12455,7 +12456,7 @@
         </w:rPr>
         <w:t>Documentos Complementarios</w:t>
       </w:r>
-      <w:bookmarkEnd w:id="45"/>
+      <w:bookmarkEnd w:id="44"/>
     </w:p>
     <w:p>
       <w:pPr>
@@ -12737,7 +12738,7 @@
               <w:szCs w:val="18"/>
               <w:lang w:val="es-ES"/>
             </w:rPr>
-            <w:t>10</w:t>
+            <w:t>3</w:t>
           </w:r>
           <w:r>
             <w:rPr>
@@ -17581,7 +17582,6 @@
       <w:spacing w:after="0" w:line="240" w:lineRule="auto"/>
     </w:pPr>
     <w:tblPr>
-      <w:tblInd w:w="0" w:type="dxa"/>
       <w:tblBorders>
         <w:top w:val="single" w:sz="4" w:space="0" w:color="000000" w:themeColor="text1"/>
         <w:left w:val="single" w:sz="4" w:space="0" w:color="000000" w:themeColor="text1"/>
@@ -17590,12 +17590,6 @@
         <w:insideH w:val="single" w:sz="4" w:space="0" w:color="000000" w:themeColor="text1"/>
         <w:insideV w:val="single" w:sz="4" w:space="0" w:color="000000" w:themeColor="text1"/>
       </w:tblBorders>
-      <w:tblCellMar>
-        <w:top w:w="0" w:type="dxa"/>
-        <w:left w:w="108" w:type="dxa"/>
-        <w:bottom w:w="0" w:type="dxa"/>
-        <w:right w:w="108" w:type="dxa"/>
-      </w:tblCellMar>
     </w:tblPr>
   </w:style>
   <w:style w:type="paragraph" w:styleId="Puesto">
@@ -17980,7 +17974,6 @@
     <w:tblPr>
       <w:tblStyleRowBandSize w:val="1"/>
       <w:tblStyleColBandSize w:val="1"/>
-      <w:tblInd w:w="0" w:type="dxa"/>
       <w:tblBorders>
         <w:top w:val="single" w:sz="4" w:space="0" w:color="C1DF87" w:themeColor="accent1" w:themeTint="99"/>
         <w:left w:val="single" w:sz="4" w:space="0" w:color="C1DF87" w:themeColor="accent1" w:themeTint="99"/>
@@ -17989,12 +17982,6 @@
         <w:insideH w:val="single" w:sz="4" w:space="0" w:color="C1DF87" w:themeColor="accent1" w:themeTint="99"/>
         <w:insideV w:val="single" w:sz="4" w:space="0" w:color="C1DF87" w:themeColor="accent1" w:themeTint="99"/>
       </w:tblBorders>
-      <w:tblCellMar>
-        <w:top w:w="0" w:type="dxa"/>
-        <w:left w:w="108" w:type="dxa"/>
-        <w:bottom w:w="0" w:type="dxa"/>
-        <w:right w:w="108" w:type="dxa"/>
-      </w:tblCellMar>
     </w:tblPr>
     <w:tblStylePr w:type="firstRow">
       <w:rPr>
@@ -18123,7 +18110,6 @@
     <w:tblPr>
       <w:tblStyleRowBandSize w:val="1"/>
       <w:tblStyleColBandSize w:val="1"/>
-      <w:tblInd w:w="0" w:type="dxa"/>
       <w:tblBorders>
         <w:top w:val="single" w:sz="4" w:space="0" w:color="FFFFFF" w:themeColor="background1"/>
         <w:left w:val="single" w:sz="4" w:space="0" w:color="FFFFFF" w:themeColor="background1"/>
@@ -18132,12 +18118,6 @@
         <w:insideH w:val="single" w:sz="4" w:space="0" w:color="FFFFFF" w:themeColor="background1"/>
         <w:insideV w:val="single" w:sz="4" w:space="0" w:color="FFFFFF" w:themeColor="background1"/>
       </w:tblBorders>
-      <w:tblCellMar>
-        <w:top w:w="0" w:type="dxa"/>
-        <w:left w:w="108" w:type="dxa"/>
-        <w:bottom w:w="0" w:type="dxa"/>
-        <w:right w:w="108" w:type="dxa"/>
-      </w:tblCellMar>
     </w:tblPr>
     <w:tcPr>
       <w:shd w:val="clear" w:color="auto" w:fill="EAF4D7" w:themeFill="accent1" w:themeFillTint="33"/>
@@ -18236,7 +18216,6 @@
     <w:tblPr>
       <w:tblStyleRowBandSize w:val="1"/>
       <w:tblStyleColBandSize w:val="1"/>
-      <w:tblInd w:w="0" w:type="dxa"/>
       <w:tblBorders>
         <w:top w:val="single" w:sz="4" w:space="0" w:color="9FD37C" w:themeColor="accent2" w:themeTint="99"/>
         <w:left w:val="single" w:sz="4" w:space="0" w:color="9FD37C" w:themeColor="accent2" w:themeTint="99"/>
@@ -18245,12 +18224,6 @@
         <w:insideH w:val="single" w:sz="4" w:space="0" w:color="9FD37C" w:themeColor="accent2" w:themeTint="99"/>
         <w:insideV w:val="single" w:sz="4" w:space="0" w:color="9FD37C" w:themeColor="accent2" w:themeTint="99"/>
       </w:tblBorders>
-      <w:tblCellMar>
-        <w:top w:w="0" w:type="dxa"/>
-        <w:left w:w="108" w:type="dxa"/>
-        <w:bottom w:w="0" w:type="dxa"/>
-        <w:right w:w="108" w:type="dxa"/>
-      </w:tblCellMar>
     </w:tblPr>
     <w:tblStylePr w:type="firstRow">
       <w:rPr>
@@ -18319,7 +18292,6 @@
     <w:tblPr>
       <w:tblStyleRowBandSize w:val="1"/>
       <w:tblStyleColBandSize w:val="1"/>
-      <w:tblInd w:w="0" w:type="dxa"/>
       <w:tblBorders>
         <w:top w:val="single" w:sz="4" w:space="0" w:color="FFFFFF" w:themeColor="background1"/>
         <w:left w:val="single" w:sz="4" w:space="0" w:color="FFFFFF" w:themeColor="background1"/>
@@ -18328,12 +18300,6 @@
         <w:insideH w:val="single" w:sz="4" w:space="0" w:color="FFFFFF" w:themeColor="background1"/>
         <w:insideV w:val="single" w:sz="4" w:space="0" w:color="FFFFFF" w:themeColor="background1"/>
       </w:tblBorders>
-      <w:tblCellMar>
-        <w:top w:w="0" w:type="dxa"/>
-        <w:left w:w="108" w:type="dxa"/>
-        <w:bottom w:w="0" w:type="dxa"/>
-        <w:right w:w="108" w:type="dxa"/>
-      </w:tblCellMar>
     </w:tblPr>
     <w:tcPr>
       <w:shd w:val="clear" w:color="auto" w:fill="DFF0D3" w:themeFill="accent2" w:themeFillTint="33"/>
@@ -18592,19 +18558,12 @@
     <w:tblPr>
       <w:tblStyleRowBandSize w:val="1"/>
       <w:tblStyleColBandSize w:val="1"/>
-      <w:tblInd w:w="0" w:type="dxa"/>
       <w:tblBorders>
         <w:top w:val="single" w:sz="2" w:space="0" w:color="9FD37C" w:themeColor="accent2" w:themeTint="99"/>
         <w:bottom w:val="single" w:sz="2" w:space="0" w:color="9FD37C" w:themeColor="accent2" w:themeTint="99"/>
         <w:insideH w:val="single" w:sz="2" w:space="0" w:color="9FD37C" w:themeColor="accent2" w:themeTint="99"/>
         <w:insideV w:val="single" w:sz="2" w:space="0" w:color="9FD37C" w:themeColor="accent2" w:themeTint="99"/>
       </w:tblBorders>
-      <w:tblCellMar>
-        <w:top w:w="0" w:type="dxa"/>
-        <w:left w:w="108" w:type="dxa"/>
-        <w:bottom w:w="0" w:type="dxa"/>
-        <w:right w:w="108" w:type="dxa"/>
-      </w:tblCellMar>
     </w:tblPr>
     <w:tblStylePr w:type="firstRow">
       <w:rPr>
@@ -18677,7 +18636,6 @@
       <w:lang w:val="es-ES" w:eastAsia="en-US"/>
     </w:rPr>
     <w:tblPr>
-      <w:tblInd w:w="0" w:type="dxa"/>
       <w:tblBorders>
         <w:top w:val="single" w:sz="4" w:space="0" w:color="auto"/>
         <w:left w:val="single" w:sz="4" w:space="0" w:color="auto"/>
@@ -18686,12 +18644,6 @@
         <w:insideH w:val="single" w:sz="4" w:space="0" w:color="auto"/>
         <w:insideV w:val="single" w:sz="4" w:space="0" w:color="auto"/>
       </w:tblBorders>
-      <w:tblCellMar>
-        <w:top w:w="0" w:type="dxa"/>
-        <w:left w:w="108" w:type="dxa"/>
-        <w:bottom w:w="0" w:type="dxa"/>
-        <w:right w:w="108" w:type="dxa"/>
-      </w:tblCellMar>
     </w:tblPr>
   </w:style>
   <w:style w:type="table" w:customStyle="1" w:styleId="Tablaconcuadrcula2">
@@ -18708,7 +18660,6 @@
       <w:lang w:val="es-ES" w:eastAsia="en-US"/>
     </w:rPr>
     <w:tblPr>
-      <w:tblInd w:w="0" w:type="dxa"/>
       <w:tblBorders>
         <w:top w:val="single" w:sz="4" w:space="0" w:color="auto"/>
         <w:left w:val="single" w:sz="4" w:space="0" w:color="auto"/>
@@ -18717,12 +18668,6 @@
         <w:insideH w:val="single" w:sz="4" w:space="0" w:color="auto"/>
         <w:insideV w:val="single" w:sz="4" w:space="0" w:color="auto"/>
       </w:tblBorders>
-      <w:tblCellMar>
-        <w:top w:w="0" w:type="dxa"/>
-        <w:left w:w="108" w:type="dxa"/>
-        <w:bottom w:w="0" w:type="dxa"/>
-        <w:right w:w="108" w:type="dxa"/>
-      </w:tblCellMar>
     </w:tblPr>
   </w:style>
   <w:style w:type="table" w:customStyle="1" w:styleId="Tablaconcuadrcula3">
@@ -18739,7 +18684,6 @@
       <w:lang w:val="es-AR" w:eastAsia="en-US"/>
     </w:rPr>
     <w:tblPr>
-      <w:tblInd w:w="0" w:type="dxa"/>
       <w:tblBorders>
         <w:top w:val="single" w:sz="4" w:space="0" w:color="auto"/>
         <w:left w:val="single" w:sz="4" w:space="0" w:color="auto"/>
@@ -18748,12 +18692,6 @@
         <w:insideH w:val="single" w:sz="4" w:space="0" w:color="auto"/>
         <w:insideV w:val="single" w:sz="4" w:space="0" w:color="auto"/>
       </w:tblBorders>
-      <w:tblCellMar>
-        <w:top w:w="0" w:type="dxa"/>
-        <w:left w:w="108" w:type="dxa"/>
-        <w:bottom w:w="0" w:type="dxa"/>
-        <w:right w:w="108" w:type="dxa"/>
-      </w:tblCellMar>
     </w:tblPr>
   </w:style>
   <w:style w:type="table" w:customStyle="1" w:styleId="Tabladelista2-nfasis31">
@@ -18767,18 +18705,11 @@
     <w:tblPr>
       <w:tblStyleRowBandSize w:val="1"/>
       <w:tblStyleColBandSize w:val="1"/>
-      <w:tblInd w:w="0" w:type="dxa"/>
       <w:tblBorders>
         <w:top w:val="single" w:sz="4" w:space="0" w:color="7CD4A8" w:themeColor="accent3" w:themeTint="99"/>
         <w:bottom w:val="single" w:sz="4" w:space="0" w:color="7CD4A8" w:themeColor="accent3" w:themeTint="99"/>
         <w:insideH w:val="single" w:sz="4" w:space="0" w:color="7CD4A8" w:themeColor="accent3" w:themeTint="99"/>
       </w:tblBorders>
-      <w:tblCellMar>
-        <w:top w:w="0" w:type="dxa"/>
-        <w:left w:w="108" w:type="dxa"/>
-        <w:bottom w:w="0" w:type="dxa"/>
-        <w:right w:w="108" w:type="dxa"/>
-      </w:tblCellMar>
     </w:tblPr>
     <w:tblStylePr w:type="firstRow">
       <w:rPr>
@@ -18831,7 +18762,6 @@
     <w:tblPr>
       <w:tblStyleRowBandSize w:val="1"/>
       <w:tblStyleColBandSize w:val="1"/>
-      <w:tblInd w:w="0" w:type="dxa"/>
       <w:tblBorders>
         <w:top w:val="single" w:sz="4" w:space="0" w:color="7CD4A8" w:themeColor="accent3" w:themeTint="99"/>
         <w:left w:val="single" w:sz="4" w:space="0" w:color="7CD4A8" w:themeColor="accent3" w:themeTint="99"/>
@@ -18840,12 +18770,6 @@
         <w:insideH w:val="single" w:sz="4" w:space="0" w:color="7CD4A8" w:themeColor="accent3" w:themeTint="99"/>
         <w:insideV w:val="single" w:sz="4" w:space="0" w:color="7CD4A8" w:themeColor="accent3" w:themeTint="99"/>
       </w:tblBorders>
-      <w:tblCellMar>
-        <w:top w:w="0" w:type="dxa"/>
-        <w:left w:w="108" w:type="dxa"/>
-        <w:bottom w:w="0" w:type="dxa"/>
-        <w:right w:w="108" w:type="dxa"/>
-      </w:tblCellMar>
     </w:tblPr>
     <w:tblStylePr w:type="firstRow">
       <w:rPr>
@@ -19256,7 +19180,7 @@
 </file>
 
 <file path=customXml/itemProps3.xml><?xml version="1.0" encoding="utf-8"?>
-<ds:datastoreItem xmlns:ds="http://schemas.openxmlformats.org/officeDocument/2006/customXml" ds:itemID="{4CB6404C-986F-4AED-B344-C1467082240B}">
+<ds:datastoreItem xmlns:ds="http://schemas.openxmlformats.org/officeDocument/2006/customXml" ds:itemID="{D9CEADD0-2D3E-4980-ADDC-017526B6B1F9}">
   <ds:schemaRefs>
     <ds:schemaRef ds:uri="http://schemas.openxmlformats.org/officeDocument/2006/bibliography"/>
   </ds:schemaRefs>

</xml_diff>